<commit_message>
Added answers to the funcUserInput2 solution
</commit_message>
<xml_diff>
--- a/TaskList.docx
+++ b/TaskList.docx
@@ -49,10 +49,7 @@
           </w:tcPr>
           <w:p>
             <w:r>
-              <w:t>Folder</w:t>
-            </w:r>
-            <w:r>
-              <w:t>:</w:t>
+              <w:t>Folder:</w:t>
             </w:r>
           </w:p>
         </w:tc>
@@ -74,10 +71,7 @@
           </w:tcPr>
           <w:p>
             <w:r>
-              <w:t>File to open</w:t>
-            </w:r>
-            <w:r>
-              <w:t>:</w:t>
+              <w:t>File to open:</w:t>
             </w:r>
           </w:p>
         </w:tc>
@@ -115,19 +109,7 @@
                 <w:rPr>
                   <w:rStyle w:val="Hyperlink"/>
                 </w:rPr>
-                <w:t>C:\Users\thomaskn\Documents\GitHub\PracticeCodeRepo\variables_numerical_operators\variables_numerical_operat</w:t>
-              </w:r>
-              <w:r>
-                <w:rPr>
-                  <w:rStyle w:val="Hyperlink"/>
-                </w:rPr>
-                <w:t>o</w:t>
-              </w:r>
-              <w:r>
-                <w:rPr>
-                  <w:rStyle w:val="Hyperlink"/>
-                </w:rPr>
-                <w:t>rs.sln</w:t>
+                <w:t>C:\Users\thomaskn\Documents\GitHub\PracticeCodeRepo\variables_numerical_operators\variables_numerical_operators.sln</w:t>
               </w:r>
             </w:hyperlink>
           </w:p>
@@ -140,10 +122,7 @@
           </w:tcPr>
           <w:p>
             <w:r>
-              <w:t>File to do the coding in</w:t>
-            </w:r>
-            <w:r>
-              <w:t>:</w:t>
+              <w:t>File to do the coding in:</w:t>
             </w:r>
           </w:p>
         </w:tc>
@@ -177,18 +156,12 @@
           </w:tcPr>
           <w:p>
             <w:r>
-              <w:t>Write an application which given an age, will find out how old they are in da</w:t>
-            </w:r>
-            <w:r>
-              <w:t>ys, weeks and months.</w:t>
-            </w:r>
-          </w:p>
-          <w:p>
-            <w:r>
-              <w:t>bonus</w:t>
-            </w:r>
-            <w:r>
-              <w:t xml:space="preserve"> -&gt; If there age is above 100 divide it by 2 then do the calculations. </w:t>
+              <w:t>Write an application which given an age, will find out how old they are in days, weeks and months.</w:t>
+            </w:r>
+          </w:p>
+          <w:p>
+            <w:r>
+              <w:t xml:space="preserve">bonus -&gt; If there age is above 100 divide it by 2 then do the calculations. </w:t>
             </w:r>
           </w:p>
           <w:p/>
@@ -988,8 +961,6 @@
               <w:tab/>
               <w:t>Task 6</w:t>
             </w:r>
-            <w:bookmarkStart w:id="0" w:name="_GoBack"/>
-            <w:bookmarkEnd w:id="0"/>
           </w:p>
         </w:tc>
       </w:tr>
@@ -1142,6 +1113,225 @@
                 <w:t>http://www.cplusplus.com/doc/tutorial/ntcs/</w:t>
               </w:r>
             </w:hyperlink>
+          </w:p>
+        </w:tc>
+      </w:tr>
+      <w:tr>
+        <w:tc>
+          <w:tcPr>
+            <w:tcW w:w="2235" w:type="dxa"/>
+          </w:tcPr>
+          <w:p>
+            <w:r>
+              <w:t xml:space="preserve">Completed: </w:t>
+            </w:r>
+          </w:p>
+        </w:tc>
+        <w:tc>
+          <w:tcPr>
+            <w:tcW w:w="7007" w:type="dxa"/>
+            <w:gridSpan w:val="2"/>
+            <w:shd w:val="clear" w:color="auto" w:fill="C0504D" w:themeFill="accent2"/>
+          </w:tcPr>
+          <w:p/>
+        </w:tc>
+      </w:tr>
+    </w:tbl>
+    <w:p>
+      <w:pPr>
+        <w:rPr>
+          <w:rFonts w:ascii="Consolas" w:hAnsi="Consolas" w:cs="Consolas"/>
+          <w:color w:val="008000"/>
+          <w:sz w:val="19"/>
+          <w:szCs w:val="19"/>
+        </w:rPr>
+      </w:pPr>
+    </w:p>
+    <w:tbl>
+      <w:tblPr>
+        <w:tblStyle w:val="TableGrid"/>
+        <w:tblW w:w="9242" w:type="dxa"/>
+        <w:tblLook w:val="04A0" w:firstRow="1" w:lastRow="0" w:firstColumn="1" w:lastColumn="0" w:noHBand="0" w:noVBand="1"/>
+      </w:tblPr>
+      <w:tblGrid>
+        <w:gridCol w:w="2235"/>
+        <w:gridCol w:w="6945"/>
+        <w:gridCol w:w="62"/>
+      </w:tblGrid>
+      <w:tr>
+        <w:trPr>
+          <w:gridAfter w:val="1"/>
+          <w:wAfter w:w="62" w:type="dxa"/>
+        </w:trPr>
+        <w:tc>
+          <w:tcPr>
+            <w:tcW w:w="9180" w:type="dxa"/>
+            <w:gridSpan w:val="2"/>
+            <w:shd w:val="clear" w:color="auto" w:fill="8DB3E2" w:themeFill="text2" w:themeFillTint="66"/>
+          </w:tcPr>
+          <w:p>
+            <w:pPr>
+              <w:tabs>
+                <w:tab w:val="left" w:pos="3765"/>
+              </w:tabs>
+            </w:pPr>
+            <w:r>
+              <w:tab/>
+              <w:t>Task 7</w:t>
+            </w:r>
+          </w:p>
+        </w:tc>
+      </w:tr>
+      <w:tr>
+        <w:trPr>
+          <w:gridAfter w:val="1"/>
+          <w:wAfter w:w="62" w:type="dxa"/>
+        </w:trPr>
+        <w:tc>
+          <w:tcPr>
+            <w:tcW w:w="2235" w:type="dxa"/>
+          </w:tcPr>
+          <w:p>
+            <w:r>
+              <w:t>Folder:</w:t>
+            </w:r>
+          </w:p>
+        </w:tc>
+        <w:tc>
+          <w:tcPr>
+            <w:tcW w:w="6945" w:type="dxa"/>
+          </w:tcPr>
+          <w:p>
+            <w:r>
+              <w:t>PointersPracticeProject</w:t>
+            </w:r>
+          </w:p>
+        </w:tc>
+      </w:tr>
+      <w:tr>
+        <w:tc>
+          <w:tcPr>
+            <w:tcW w:w="2235" w:type="dxa"/>
+          </w:tcPr>
+          <w:p>
+            <w:r>
+              <w:t>File to open:</w:t>
+            </w:r>
+          </w:p>
+        </w:tc>
+        <w:tc>
+          <w:tcPr>
+            <w:tcW w:w="7007" w:type="dxa"/>
+            <w:gridSpan w:val="2"/>
+          </w:tcPr>
+          <w:p>
+            <w:r>
+              <w:t>PointersPracticeProject</w:t>
+            </w:r>
+            <w:r>
+              <w:t>.sln (will have a VS icon)</w:t>
+            </w:r>
+          </w:p>
+        </w:tc>
+      </w:tr>
+      <w:tr>
+        <w:tc>
+          <w:tcPr>
+            <w:tcW w:w="2235" w:type="dxa"/>
+          </w:tcPr>
+          <w:p>
+            <w:r>
+              <w:t>File to do the coding in:</w:t>
+            </w:r>
+          </w:p>
+        </w:tc>
+        <w:tc>
+          <w:tcPr>
+            <w:tcW w:w="7007" w:type="dxa"/>
+            <w:gridSpan w:val="2"/>
+          </w:tcPr>
+          <w:p>
+            <w:r>
+              <w:t>PointersPracticeProject</w:t>
+            </w:r>
+            <w:r>
+              <w:t>.cpp</w:t>
+            </w:r>
+          </w:p>
+        </w:tc>
+      </w:tr>
+      <w:tr>
+        <w:tc>
+          <w:tcPr>
+            <w:tcW w:w="2235" w:type="dxa"/>
+          </w:tcPr>
+          <w:p>
+            <w:r>
+              <w:t>Task:</w:t>
+            </w:r>
+          </w:p>
+        </w:tc>
+        <w:tc>
+          <w:tcPr>
+            <w:tcW w:w="7007" w:type="dxa"/>
+            <w:gridSpan w:val="2"/>
+          </w:tcPr>
+          <w:p>
+            <w:r>
+              <w:rPr>
+                <w:rFonts w:ascii="Consolas" w:hAnsi="Consolas" w:cs="Consolas"/>
+                <w:sz w:val="19"/>
+                <w:szCs w:val="19"/>
+                <w:highlight w:val="white"/>
+              </w:rPr>
+              <w:t>Create an application that lets the user fill an array with integers. Then create a function which accepts two integer pointers and swaps them around, then reads them out</w:t>
+            </w:r>
+          </w:p>
+        </w:tc>
+      </w:tr>
+      <w:tr>
+        <w:tc>
+          <w:tcPr>
+            <w:tcW w:w="2235" w:type="dxa"/>
+          </w:tcPr>
+          <w:p>
+            <w:r>
+              <w:t xml:space="preserve">Skills Learnt: </w:t>
+            </w:r>
+          </w:p>
+        </w:tc>
+        <w:tc>
+          <w:tcPr>
+            <w:tcW w:w="7007" w:type="dxa"/>
+            <w:gridSpan w:val="2"/>
+          </w:tcPr>
+          <w:p>
+            <w:r>
+              <w:t>PointersPracticeProject</w:t>
+            </w:r>
+          </w:p>
+        </w:tc>
+      </w:tr>
+      <w:tr>
+        <w:tc>
+          <w:tcPr>
+            <w:tcW w:w="2235" w:type="dxa"/>
+          </w:tcPr>
+          <w:p>
+            <w:r>
+              <w:t>Help links:</w:t>
+            </w:r>
+          </w:p>
+        </w:tc>
+        <w:tc>
+          <w:tcPr>
+            <w:tcW w:w="7007" w:type="dxa"/>
+            <w:gridSpan w:val="2"/>
+          </w:tcPr>
+          <w:p/>
+          <w:p>
+            <w:bookmarkStart w:id="0" w:name="_GoBack"/>
+            <w:bookmarkEnd w:id="0"/>
           </w:p>
         </w:tc>
       </w:tr>

</xml_diff>